<commit_message>
ajout sur fichier livrable
</commit_message>
<xml_diff>
--- a/Livrable_projet5.docx
+++ b/Livrable_projet5.docx
@@ -104,6 +104,81 @@
     <w:p>
       <w:pPr>
         <w:rPr>
+          <w:b/>
+          <w:color w:val="000000" w:themeColor="text1"/>
+          <w:sz w:val="28"/>
+          <w:szCs w:val="28"/>
+          <w:lang w:val="fr-CH"/>
+        </w:rPr>
+      </w:pPr>
+      <w:r>
+        <w:rPr>
+          <w:b/>
+          <w:color w:val="000000" w:themeColor="text1"/>
+          <w:sz w:val="28"/>
+          <w:szCs w:val="28"/>
+          <w:lang w:val="fr-CH"/>
+        </w:rPr>
+        <w:t xml:space="preserve">Lien Trello : </w:t>
+      </w:r>
+      <w:hyperlink r:id="rId4" w:history="1">
+        <w:r>
+          <w:rPr>
+            <w:rStyle w:val="Lienhypertexte"/>
+            <w:b/>
+            <w:sz w:val="28"/>
+            <w:szCs w:val="28"/>
+            <w:lang w:val="fr-CH"/>
+          </w:rPr>
+          <w:t>https://trello.com/b/EY6m5KtC/projet-5</w:t>
+        </w:r>
+      </w:hyperlink>
+    </w:p>
+    <w:p>
+      <w:pPr>
+        <w:rPr>
+          <w:b/>
+          <w:color w:val="000000" w:themeColor="text1"/>
+          <w:sz w:val="28"/>
+          <w:szCs w:val="28"/>
+          <w:lang w:val="fr-CH"/>
+        </w:rPr>
+      </w:pPr>
+      <w:r>
+        <w:rPr>
+          <w:b/>
+          <w:color w:val="000000" w:themeColor="text1"/>
+          <w:sz w:val="28"/>
+          <w:szCs w:val="28"/>
+          <w:lang w:val="fr-CH"/>
+        </w:rPr>
+        <w:t xml:space="preserve">Lien Github : </w:t>
+      </w:r>
+      <w:r>
+        <w:rPr>
+          <w:b/>
+          <w:color w:val="000000" w:themeColor="text1"/>
+          <w:sz w:val="28"/>
+          <w:szCs w:val="28"/>
+          <w:lang w:val="fr-CH"/>
+        </w:rPr>
+        <w:t>https://github.com/yannhamdi/projet5</w:t>
+      </w:r>
+    </w:p>
+    <w:p>
+      <w:pPr>
+        <w:rPr>
+          <w:b/>
+          <w:color w:val="FF0000"/>
+          <w:sz w:val="48"/>
+          <w:szCs w:val="48"/>
+          <w:lang w:val="fr-CH"/>
+        </w:rPr>
+      </w:pPr>
+    </w:p>
+    <w:p>
+      <w:pPr>
+        <w:rPr>
           <w:color w:val="000000" w:themeColor="text1"/>
           <w:sz w:val="28"/>
           <w:szCs w:val="28"/>
@@ -302,37 +377,109 @@
           <w:szCs w:val="28"/>
           <w:lang w:val="fr-CH"/>
         </w:rPr>
-        <w:t>Les difficultés rencontrés pour ce programme ont été clairement l’analyse de données du fichier csv, ainsi que la maitrise du module « Pandas » pour trier des données.</w:t>
-      </w:r>
-    </w:p>
-    <w:p>
-      <w:pPr>
-        <w:rPr>
-          <w:color w:val="000000" w:themeColor="text1"/>
-          <w:sz w:val="28"/>
-          <w:szCs w:val="28"/>
-          <w:lang w:val="fr-CH"/>
-        </w:rPr>
-      </w:pPr>
-      <w:r>
-        <w:rPr>
-          <w:color w:val="000000" w:themeColor="text1"/>
-          <w:sz w:val="28"/>
-          <w:szCs w:val="28"/>
-          <w:lang w:val="fr-CH"/>
-        </w:rPr>
-        <w:t>Et manifestement, le fait de faire intéragir les classes entre elles, m’a posé énormément de problème, qui devait être la classe enfant et la classe parent afin de pouvoir faire fonctionner le programme. Une fois ces difficultés surmontées, j’ai pris beaucoup de plaisir à travailler sur ce projet.</w:t>
-      </w:r>
-    </w:p>
-    <w:p>
-      <w:pPr>
-        <w:rPr>
-          <w:color w:val="000000" w:themeColor="text1"/>
-          <w:sz w:val="28"/>
-          <w:szCs w:val="28"/>
-          <w:lang w:val="fr-CH"/>
-        </w:rPr>
-      </w:pPr>
+        <w:t>Les difficultés rencontrées</w:t>
+      </w:r>
+      <w:r>
+        <w:rPr>
+          <w:color w:val="000000" w:themeColor="text1"/>
+          <w:sz w:val="28"/>
+          <w:szCs w:val="28"/>
+          <w:lang w:val="fr-CH"/>
+        </w:rPr>
+        <w:t xml:space="preserve"> pour ce programme ont été clairement l’analyse de données du fichier csv, ainsi que la maitrise du module « Pandas » pour trier des données.</w:t>
+      </w:r>
+    </w:p>
+    <w:p>
+      <w:pPr>
+        <w:rPr>
+          <w:color w:val="000000" w:themeColor="text1"/>
+          <w:sz w:val="28"/>
+          <w:szCs w:val="28"/>
+          <w:lang w:val="fr-CH"/>
+        </w:rPr>
+      </w:pPr>
+      <w:r>
+        <w:rPr>
+          <w:color w:val="000000" w:themeColor="text1"/>
+          <w:sz w:val="28"/>
+          <w:szCs w:val="28"/>
+          <w:lang w:val="fr-CH"/>
+        </w:rPr>
+        <w:t xml:space="preserve">Et manifestement, le fait de faire </w:t>
+      </w:r>
+      <w:r>
+        <w:rPr>
+          <w:color w:val="000000" w:themeColor="text1"/>
+          <w:sz w:val="28"/>
+          <w:szCs w:val="28"/>
+          <w:lang w:val="fr-CH"/>
+        </w:rPr>
+        <w:t>interagir</w:t>
+      </w:r>
+      <w:r>
+        <w:rPr>
+          <w:color w:val="000000" w:themeColor="text1"/>
+          <w:sz w:val="28"/>
+          <w:szCs w:val="28"/>
+          <w:lang w:val="fr-CH"/>
+        </w:rPr>
+        <w:t xml:space="preserve"> les classes entre elles, m’a posé éno</w:t>
+      </w:r>
+      <w:r>
+        <w:rPr>
+          <w:color w:val="000000" w:themeColor="text1"/>
+          <w:sz w:val="28"/>
+          <w:szCs w:val="28"/>
+          <w:lang w:val="fr-CH"/>
+        </w:rPr>
+        <w:t xml:space="preserve">rmément de problème, au départ j’avais fait des classes parents et enfants mais je suis rendu compte que cela n’était pas la bonne manière de faire, j’ai </w:t>
+      </w:r>
+      <w:r>
+        <w:rPr>
+          <w:color w:val="000000" w:themeColor="text1"/>
+          <w:sz w:val="28"/>
+          <w:szCs w:val="28"/>
+          <w:lang w:val="fr-CH"/>
+        </w:rPr>
+        <w:lastRenderedPageBreak/>
+        <w:t xml:space="preserve">donc tout simplement </w:t>
+      </w:r>
+      <w:r>
+        <w:rPr>
+          <w:color w:val="000000" w:themeColor="text1"/>
+          <w:sz w:val="28"/>
+          <w:szCs w:val="28"/>
+          <w:lang w:val="fr-CH"/>
+        </w:rPr>
+        <w:t>créé</w:t>
+      </w:r>
+      <w:r>
+        <w:rPr>
+          <w:color w:val="000000" w:themeColor="text1"/>
+          <w:sz w:val="28"/>
+          <w:szCs w:val="28"/>
+          <w:lang w:val="fr-CH"/>
+        </w:rPr>
+        <w:t xml:space="preserve"> des instances de classes afin d’</w:t>
+      </w:r>
+      <w:r>
+        <w:rPr>
+          <w:color w:val="000000" w:themeColor="text1"/>
+          <w:sz w:val="28"/>
+          <w:szCs w:val="28"/>
+          <w:lang w:val="fr-CH"/>
+        </w:rPr>
+        <w:t>appeler</w:t>
+      </w:r>
+      <w:r>
+        <w:rPr>
+          <w:color w:val="000000" w:themeColor="text1"/>
+          <w:sz w:val="28"/>
+          <w:szCs w:val="28"/>
+          <w:lang w:val="fr-CH"/>
+        </w:rPr>
+        <w:t xml:space="preserve"> mes méthodes dans mes différentes classes.</w:t>
+      </w:r>
     </w:p>
     <w:p>
       <w:pPr>
@@ -345,385 +492,568 @@
           <w:lang w:val="fr-CH"/>
         </w:rPr>
       </w:pPr>
-      <w:r>
-        <w:rPr>
-          <w:b/>
-          <w:i/>
-          <w:color w:val="000000" w:themeColor="text1"/>
-          <w:sz w:val="28"/>
-          <w:szCs w:val="28"/>
-          <w:lang w:val="fr-CH"/>
-        </w:rPr>
-        <w:t>Mon programme est composé de 4 classe</w:t>
-      </w:r>
-      <w:r>
-        <w:rPr>
-          <w:b/>
-          <w:i/>
-          <w:color w:val="000000" w:themeColor="text1"/>
-          <w:sz w:val="28"/>
-          <w:szCs w:val="28"/>
-          <w:lang w:val="fr-CH"/>
-        </w:rPr>
-        <w:t>s qui interagissent entre elles :</w:t>
-      </w:r>
-    </w:p>
-    <w:p>
-      <w:pPr>
-        <w:rPr>
-          <w:b/>
-          <w:color w:val="FF0000"/>
-          <w:sz w:val="28"/>
-          <w:szCs w:val="28"/>
-          <w:lang w:val="fr-CH"/>
-        </w:rPr>
-      </w:pPr>
-    </w:p>
-    <w:p>
-      <w:pPr>
-        <w:rPr>
-          <w:b/>
-          <w:color w:val="FF0000"/>
-          <w:sz w:val="28"/>
-          <w:szCs w:val="28"/>
-          <w:lang w:val="fr-CH"/>
-        </w:rPr>
-      </w:pPr>
-      <w:r>
-        <w:rPr>
-          <w:b/>
-          <w:color w:val="FF0000"/>
-          <w:sz w:val="28"/>
-          <w:szCs w:val="28"/>
-          <w:lang w:val="fr-CH"/>
-        </w:rPr>
-        <w:lastRenderedPageBreak/>
-        <w:t>Classe Creating_Data :</w:t>
-      </w:r>
-    </w:p>
-    <w:p>
-      <w:pPr>
-        <w:rPr>
-          <w:color w:val="000000" w:themeColor="text1"/>
-          <w:sz w:val="28"/>
-          <w:szCs w:val="28"/>
-          <w:lang w:val="fr-CH"/>
-        </w:rPr>
-      </w:pPr>
-      <w:r>
-        <w:rPr>
-          <w:color w:val="000000" w:themeColor="text1"/>
-          <w:sz w:val="28"/>
-          <w:szCs w:val="28"/>
-          <w:lang w:val="fr-CH"/>
-        </w:rPr>
-        <w:t xml:space="preserve">Il s’agit de la classe enfant de la classe Data_base </w:t>
-      </w:r>
-      <w:r>
-        <w:rPr>
-          <w:color w:val="000000" w:themeColor="text1"/>
-          <w:sz w:val="28"/>
-          <w:szCs w:val="28"/>
-          <w:lang w:val="fr-CH"/>
-        </w:rPr>
-        <w:t>puisque</w:t>
-      </w:r>
-      <w:r>
-        <w:rPr>
-          <w:color w:val="000000" w:themeColor="text1"/>
-          <w:sz w:val="28"/>
-          <w:szCs w:val="28"/>
-          <w:lang w:val="fr-CH"/>
-        </w:rPr>
-        <w:t xml:space="preserve"> le connecteur de la base de données se trouvera dans cette classe Data_base.</w:t>
-      </w:r>
-    </w:p>
-    <w:p>
-      <w:pPr>
-        <w:rPr>
-          <w:color w:val="000000" w:themeColor="text1"/>
-          <w:sz w:val="28"/>
-          <w:szCs w:val="28"/>
-          <w:lang w:val="fr-CH"/>
-        </w:rPr>
-      </w:pPr>
-      <w:r>
-        <w:rPr>
-          <w:color w:val="000000" w:themeColor="text1"/>
-          <w:sz w:val="28"/>
-          <w:szCs w:val="28"/>
-          <w:lang w:val="fr-CH"/>
-        </w:rPr>
-        <w:t xml:space="preserve">Dans cette classe, je vais importer le module « pandas » qui permettra le traitement des données et le tri de notre fichier de 1go au format csv, le module « pandas » est </w:t>
-      </w:r>
-      <w:r>
-        <w:rPr>
-          <w:color w:val="000000" w:themeColor="text1"/>
-          <w:sz w:val="28"/>
-          <w:szCs w:val="28"/>
-          <w:lang w:val="fr-CH"/>
-        </w:rPr>
-        <w:t>spécialement</w:t>
-      </w:r>
-      <w:r>
-        <w:rPr>
-          <w:color w:val="000000" w:themeColor="text1"/>
-          <w:sz w:val="28"/>
-          <w:szCs w:val="28"/>
-          <w:lang w:val="fr-CH"/>
-        </w:rPr>
-        <w:t xml:space="preserve"> </w:t>
-      </w:r>
-      <w:r>
-        <w:rPr>
-          <w:color w:val="000000" w:themeColor="text1"/>
-          <w:sz w:val="28"/>
-          <w:szCs w:val="28"/>
-          <w:lang w:val="fr-CH"/>
-        </w:rPr>
-        <w:t>conçu</w:t>
-      </w:r>
-      <w:r>
-        <w:rPr>
-          <w:color w:val="000000" w:themeColor="text1"/>
-          <w:sz w:val="28"/>
-          <w:szCs w:val="28"/>
-          <w:lang w:val="fr-CH"/>
-        </w:rPr>
-        <w:t xml:space="preserve"> pour le traitement de </w:t>
-      </w:r>
-      <w:r>
-        <w:rPr>
-          <w:color w:val="000000" w:themeColor="text1"/>
-          <w:sz w:val="28"/>
-          <w:szCs w:val="28"/>
-          <w:lang w:val="fr-CH"/>
-        </w:rPr>
-        <w:t>données.</w:t>
-      </w:r>
-    </w:p>
-    <w:p>
-      <w:pPr>
-        <w:rPr>
-          <w:color w:val="000000" w:themeColor="text1"/>
-          <w:sz w:val="28"/>
-          <w:szCs w:val="28"/>
-          <w:lang w:val="fr-CH"/>
-        </w:rPr>
-      </w:pPr>
-      <w:r>
-        <w:rPr>
-          <w:color w:val="000000" w:themeColor="text1"/>
-          <w:sz w:val="28"/>
-          <w:szCs w:val="28"/>
-          <w:lang w:val="fr-CH"/>
-        </w:rPr>
-        <w:t xml:space="preserve">Cette classe va donc </w:t>
-      </w:r>
-      <w:r>
-        <w:rPr>
-          <w:color w:val="000000" w:themeColor="text1"/>
-          <w:sz w:val="28"/>
-          <w:szCs w:val="28"/>
-          <w:lang w:val="fr-CH"/>
-        </w:rPr>
-        <w:t>recréer</w:t>
-      </w:r>
-      <w:r>
-        <w:rPr>
-          <w:color w:val="000000" w:themeColor="text1"/>
-          <w:sz w:val="28"/>
-          <w:szCs w:val="28"/>
-          <w:lang w:val="fr-CH"/>
-        </w:rPr>
-        <w:t xml:space="preserve"> un nouveau fichier csv puis finalement remplira notre base de données.</w:t>
-      </w:r>
-    </w:p>
-    <w:p>
-      <w:pPr>
-        <w:rPr>
-          <w:color w:val="000000" w:themeColor="text1"/>
-          <w:sz w:val="28"/>
-          <w:szCs w:val="28"/>
-          <w:lang w:val="fr-CH"/>
-        </w:rPr>
-      </w:pPr>
-    </w:p>
-    <w:p>
-      <w:pPr>
-        <w:rPr>
-          <w:b/>
-          <w:color w:val="FF0000"/>
-          <w:sz w:val="28"/>
-          <w:szCs w:val="28"/>
-          <w:lang w:val="fr-CH"/>
-        </w:rPr>
-      </w:pPr>
-      <w:r>
-        <w:rPr>
-          <w:b/>
-          <w:color w:val="FF0000"/>
-          <w:sz w:val="28"/>
-          <w:szCs w:val="28"/>
-          <w:lang w:val="fr-CH"/>
-        </w:rPr>
-        <w:t>Classe User_choice :</w:t>
-      </w:r>
-    </w:p>
-    <w:p>
-      <w:pPr>
-        <w:rPr>
-          <w:color w:val="000000" w:themeColor="text1"/>
-          <w:sz w:val="28"/>
-          <w:szCs w:val="28"/>
-          <w:lang w:val="fr-CH"/>
-        </w:rPr>
-      </w:pPr>
-      <w:r>
-        <w:rPr>
-          <w:color w:val="000000" w:themeColor="text1"/>
-          <w:sz w:val="28"/>
-          <w:szCs w:val="28"/>
-          <w:lang w:val="fr-CH"/>
-        </w:rPr>
-        <w:t xml:space="preserve">C’est également une classe enfant de la classe Data_base. </w:t>
-      </w:r>
-      <w:r>
-        <w:rPr>
-          <w:color w:val="000000" w:themeColor="text1"/>
-          <w:sz w:val="28"/>
-          <w:szCs w:val="28"/>
-          <w:lang w:val="fr-CH"/>
-        </w:rPr>
-        <w:t xml:space="preserve">Cette classe va envoyer les informations à l’utilisateur qui permettra l’interaction avec le système. Elle proposera les </w:t>
-      </w:r>
-      <w:r>
-        <w:rPr>
-          <w:color w:val="000000" w:themeColor="text1"/>
-          <w:sz w:val="28"/>
-          <w:szCs w:val="28"/>
-          <w:lang w:val="fr-CH"/>
-        </w:rPr>
-        <w:t>différents</w:t>
-      </w:r>
-      <w:r>
-        <w:rPr>
-          <w:color w:val="000000" w:themeColor="text1"/>
-          <w:sz w:val="28"/>
-          <w:szCs w:val="28"/>
-          <w:lang w:val="fr-CH"/>
-        </w:rPr>
-        <w:t xml:space="preserve"> choix</w:t>
-      </w:r>
-      <w:r>
-        <w:rPr>
-          <w:color w:val="000000" w:themeColor="text1"/>
-          <w:sz w:val="28"/>
-          <w:szCs w:val="28"/>
-          <w:lang w:val="fr-CH"/>
-        </w:rPr>
-        <w:t xml:space="preserve"> à l’utilisateur notamment s’il souhaite rechercher un aliment de substitution ou bien faire une recherche de ses précédentes recherches. Cette classe va interagir directement avec la classe data_base qui lui enverra des informations et interagira également avec la classe Food_queries puisque c’est celle-ci qui gérera les aliments et leur substitution.</w:t>
-      </w:r>
-    </w:p>
-    <w:p>
-      <w:pPr>
-        <w:rPr>
-          <w:color w:val="000000" w:themeColor="text1"/>
-          <w:sz w:val="28"/>
-          <w:szCs w:val="28"/>
-          <w:lang w:val="fr-CH"/>
-        </w:rPr>
-      </w:pPr>
-      <w:r>
-        <w:rPr>
-          <w:color w:val="000000" w:themeColor="text1"/>
-          <w:sz w:val="28"/>
-          <w:szCs w:val="28"/>
-          <w:lang w:val="fr-CH"/>
-        </w:rPr>
-        <w:t>Elle contient également le module Json et requests qui permettront l’affichage des détails de l’aliment substitué en utilisant l’api d’openfoodfact.</w:t>
-      </w:r>
-    </w:p>
-    <w:p>
-      <w:pPr>
-        <w:rPr>
-          <w:color w:val="000000" w:themeColor="text1"/>
-          <w:sz w:val="28"/>
-          <w:szCs w:val="28"/>
-          <w:lang w:val="fr-CH"/>
-        </w:rPr>
-      </w:pPr>
-      <w:r>
-        <w:rPr>
-          <w:color w:val="000000" w:themeColor="text1"/>
-          <w:sz w:val="28"/>
-          <w:szCs w:val="28"/>
-          <w:lang w:val="fr-CH"/>
-        </w:rPr>
-        <w:t>Il y a également une fonctionnalité pour permettre à l’utilisateur d’effacer ses recherches en utilisant du code SQL « DELETE FROM »</w:t>
-      </w:r>
-    </w:p>
-    <w:p>
-      <w:pPr>
-        <w:rPr>
-          <w:b/>
-          <w:color w:val="FF0000"/>
-          <w:sz w:val="28"/>
-          <w:szCs w:val="28"/>
-          <w:lang w:val="fr-CH"/>
-        </w:rPr>
-      </w:pPr>
-      <w:r>
-        <w:rPr>
-          <w:b/>
-          <w:color w:val="FF0000"/>
-          <w:sz w:val="28"/>
-          <w:szCs w:val="28"/>
-          <w:lang w:val="fr-CH"/>
-        </w:rPr>
-        <w:t>Classe Food _queries :</w:t>
-      </w:r>
-    </w:p>
-    <w:p>
-      <w:pPr>
-        <w:rPr>
-          <w:color w:val="000000" w:themeColor="text1"/>
-          <w:sz w:val="28"/>
-          <w:szCs w:val="28"/>
-          <w:lang w:val="fr-CH"/>
-        </w:rPr>
-      </w:pPr>
-      <w:r>
-        <w:rPr>
-          <w:color w:val="000000" w:themeColor="text1"/>
-          <w:sz w:val="28"/>
-          <w:szCs w:val="28"/>
-          <w:lang w:val="fr-CH"/>
-        </w:rPr>
-        <w:t>Celle classe qui est la classe parent de la classe data_base est celle qui va gérer les requêtes de selection de produit de substitution, l’affichage des aliments selon la catégorie choisie par l’utilisateur grâce à la méthode query() apelée par la classe User_choice. Puis qui va gérer l’écriture sur la base de données</w:t>
-      </w:r>
-      <w:r>
-        <w:rPr>
-          <w:color w:val="000000" w:themeColor="text1"/>
-          <w:sz w:val="28"/>
-          <w:szCs w:val="28"/>
-          <w:lang w:val="fr-CH"/>
-        </w:rPr>
-        <w:t xml:space="preserve"> des recherches efféctuees par l’utilisateur, il s’agit de la méthode saving_in_database() également apelé par la classe User_choice</w:t>
-      </w:r>
       <w:bookmarkStart w:id="0" w:name="_GoBack"/>
       <w:bookmarkEnd w:id="0"/>
-    </w:p>
-    <w:p>
-      <w:pPr>
-        <w:rPr>
-          <w:b/>
-          <w:color w:val="FF0000"/>
-          <w:sz w:val="28"/>
-          <w:szCs w:val="28"/>
-          <w:lang w:val="fr-CH"/>
-        </w:rPr>
-      </w:pPr>
+      <w:r>
+        <w:rPr>
+          <w:b/>
+          <w:i/>
+          <w:color w:val="000000" w:themeColor="text1"/>
+          <w:sz w:val="28"/>
+          <w:szCs w:val="28"/>
+          <w:lang w:val="fr-CH"/>
+        </w:rPr>
+        <w:t>Mon programme est composé de 4 classe</w:t>
+      </w:r>
+      <w:r>
+        <w:rPr>
+          <w:b/>
+          <w:i/>
+          <w:color w:val="000000" w:themeColor="text1"/>
+          <w:sz w:val="28"/>
+          <w:szCs w:val="28"/>
+          <w:lang w:val="fr-CH"/>
+        </w:rPr>
+        <w:t>s qui interagissent entre elles :</w:t>
+      </w:r>
+    </w:p>
+    <w:p>
+      <w:pPr>
+        <w:rPr>
+          <w:b/>
+          <w:color w:val="FF0000"/>
+          <w:sz w:val="28"/>
+          <w:szCs w:val="28"/>
+          <w:lang w:val="fr-CH"/>
+        </w:rPr>
+      </w:pPr>
+      <w:r>
+        <w:rPr>
+          <w:b/>
+          <w:color w:val="FF0000"/>
+          <w:sz w:val="28"/>
+          <w:szCs w:val="28"/>
+          <w:lang w:val="fr-CH"/>
+        </w:rPr>
+        <w:t>Classe Creating_Data :</w:t>
+      </w:r>
+    </w:p>
+    <w:p>
+      <w:pPr>
+        <w:rPr>
+          <w:color w:val="000000" w:themeColor="text1"/>
+          <w:sz w:val="28"/>
+          <w:szCs w:val="28"/>
+          <w:lang w:val="fr-CH"/>
+        </w:rPr>
+      </w:pPr>
+      <w:r>
+        <w:rPr>
+          <w:color w:val="000000" w:themeColor="text1"/>
+          <w:sz w:val="28"/>
+          <w:szCs w:val="28"/>
+          <w:lang w:val="fr-CH"/>
+        </w:rPr>
+        <w:t>Cette</w:t>
+      </w:r>
+      <w:r>
+        <w:rPr>
+          <w:color w:val="000000" w:themeColor="text1"/>
+          <w:sz w:val="28"/>
+          <w:szCs w:val="28"/>
+          <w:lang w:val="fr-CH"/>
+        </w:rPr>
+        <w:t xml:space="preserve"> classe instancie un objet </w:t>
+      </w:r>
+      <w:r>
+        <w:rPr>
+          <w:color w:val="000000" w:themeColor="text1"/>
+          <w:sz w:val="28"/>
+          <w:szCs w:val="28"/>
+          <w:lang w:val="fr-CH"/>
+        </w:rPr>
+        <w:t xml:space="preserve">de la classe Data_base </w:t>
+      </w:r>
+      <w:r>
+        <w:rPr>
+          <w:color w:val="000000" w:themeColor="text1"/>
+          <w:sz w:val="28"/>
+          <w:szCs w:val="28"/>
+          <w:lang w:val="fr-CH"/>
+        </w:rPr>
+        <w:t>puisque</w:t>
+      </w:r>
+      <w:r>
+        <w:rPr>
+          <w:color w:val="000000" w:themeColor="text1"/>
+          <w:sz w:val="28"/>
+          <w:szCs w:val="28"/>
+          <w:lang w:val="fr-CH"/>
+        </w:rPr>
+        <w:t xml:space="preserve"> le connecteur de la base de données se trouvera dans cette classe Data_base.</w:t>
+      </w:r>
+    </w:p>
+    <w:p>
+      <w:pPr>
+        <w:rPr>
+          <w:color w:val="000000" w:themeColor="text1"/>
+          <w:sz w:val="28"/>
+          <w:szCs w:val="28"/>
+          <w:lang w:val="fr-CH"/>
+        </w:rPr>
+      </w:pPr>
+      <w:r>
+        <w:rPr>
+          <w:color w:val="000000" w:themeColor="text1"/>
+          <w:sz w:val="28"/>
+          <w:szCs w:val="28"/>
+          <w:lang w:val="fr-CH"/>
+        </w:rPr>
+        <w:t xml:space="preserve">Dans cette classe, je vais importer le module « pandas » qui permettra le traitement des données et le tri de notre fichier de 1go au format csv, le module « pandas » est </w:t>
+      </w:r>
+      <w:r>
+        <w:rPr>
+          <w:color w:val="000000" w:themeColor="text1"/>
+          <w:sz w:val="28"/>
+          <w:szCs w:val="28"/>
+          <w:lang w:val="fr-CH"/>
+        </w:rPr>
+        <w:t>spécialement</w:t>
+      </w:r>
+      <w:r>
+        <w:rPr>
+          <w:color w:val="000000" w:themeColor="text1"/>
+          <w:sz w:val="28"/>
+          <w:szCs w:val="28"/>
+          <w:lang w:val="fr-CH"/>
+        </w:rPr>
+        <w:t xml:space="preserve"> </w:t>
+      </w:r>
+      <w:r>
+        <w:rPr>
+          <w:color w:val="000000" w:themeColor="text1"/>
+          <w:sz w:val="28"/>
+          <w:szCs w:val="28"/>
+          <w:lang w:val="fr-CH"/>
+        </w:rPr>
+        <w:t>conçu</w:t>
+      </w:r>
+      <w:r>
+        <w:rPr>
+          <w:color w:val="000000" w:themeColor="text1"/>
+          <w:sz w:val="28"/>
+          <w:szCs w:val="28"/>
+          <w:lang w:val="fr-CH"/>
+        </w:rPr>
+        <w:t xml:space="preserve"> pour le traitement de </w:t>
+      </w:r>
+      <w:r>
+        <w:rPr>
+          <w:color w:val="000000" w:themeColor="text1"/>
+          <w:sz w:val="28"/>
+          <w:szCs w:val="28"/>
+          <w:lang w:val="fr-CH"/>
+        </w:rPr>
+        <w:t>données.</w:t>
+      </w:r>
+    </w:p>
+    <w:p>
+      <w:pPr>
+        <w:rPr>
+          <w:color w:val="000000" w:themeColor="text1"/>
+          <w:sz w:val="28"/>
+          <w:szCs w:val="28"/>
+          <w:lang w:val="fr-CH"/>
+        </w:rPr>
+      </w:pPr>
+      <w:r>
+        <w:rPr>
+          <w:color w:val="000000" w:themeColor="text1"/>
+          <w:sz w:val="28"/>
+          <w:szCs w:val="28"/>
+          <w:lang w:val="fr-CH"/>
+        </w:rPr>
+        <w:t xml:space="preserve">Cette classe va donc </w:t>
+      </w:r>
+      <w:r>
+        <w:rPr>
+          <w:color w:val="000000" w:themeColor="text1"/>
+          <w:sz w:val="28"/>
+          <w:szCs w:val="28"/>
+          <w:lang w:val="fr-CH"/>
+        </w:rPr>
+        <w:t>recréer</w:t>
+      </w:r>
+      <w:r>
+        <w:rPr>
+          <w:color w:val="000000" w:themeColor="text1"/>
+          <w:sz w:val="28"/>
+          <w:szCs w:val="28"/>
+          <w:lang w:val="fr-CH"/>
+        </w:rPr>
+        <w:t xml:space="preserve"> un nouveau fichier csv puis finalement remplira notre base de données.</w:t>
+      </w:r>
+    </w:p>
+    <w:p>
+      <w:pPr>
+        <w:rPr>
+          <w:b/>
+          <w:color w:val="FF0000"/>
+          <w:sz w:val="28"/>
+          <w:szCs w:val="28"/>
+          <w:lang w:val="fr-CH"/>
+        </w:rPr>
+      </w:pPr>
+      <w:r>
+        <w:rPr>
+          <w:b/>
+          <w:color w:val="FF0000"/>
+          <w:sz w:val="28"/>
+          <w:szCs w:val="28"/>
+          <w:lang w:val="fr-CH"/>
+        </w:rPr>
+        <w:t>Classe User_choice :</w:t>
+      </w:r>
+    </w:p>
+    <w:p>
+      <w:pPr>
+        <w:rPr>
+          <w:color w:val="000000" w:themeColor="text1"/>
+          <w:sz w:val="28"/>
+          <w:szCs w:val="28"/>
+          <w:lang w:val="fr-CH"/>
+        </w:rPr>
+      </w:pPr>
+      <w:r>
+        <w:rPr>
+          <w:color w:val="000000" w:themeColor="text1"/>
+          <w:sz w:val="28"/>
+          <w:szCs w:val="28"/>
+          <w:lang w:val="fr-CH"/>
+        </w:rPr>
+        <w:t xml:space="preserve">Cette classe va </w:t>
+      </w:r>
+      <w:r>
+        <w:rPr>
+          <w:color w:val="000000" w:themeColor="text1"/>
+          <w:sz w:val="28"/>
+          <w:szCs w:val="28"/>
+          <w:lang w:val="fr-CH"/>
+        </w:rPr>
+        <w:t>instancier</w:t>
+      </w:r>
+      <w:r>
+        <w:rPr>
+          <w:color w:val="000000" w:themeColor="text1"/>
+          <w:sz w:val="28"/>
+          <w:szCs w:val="28"/>
+          <w:lang w:val="fr-CH"/>
+        </w:rPr>
+        <w:t xml:space="preserve"> des objets de la classe Data_base et Food_queries</w:t>
+      </w:r>
+      <w:r>
+        <w:rPr>
+          <w:color w:val="000000" w:themeColor="text1"/>
+          <w:sz w:val="28"/>
+          <w:szCs w:val="28"/>
+          <w:lang w:val="fr-CH"/>
+        </w:rPr>
+        <w:t xml:space="preserve">. </w:t>
+      </w:r>
+      <w:r>
+        <w:rPr>
+          <w:color w:val="000000" w:themeColor="text1"/>
+          <w:sz w:val="28"/>
+          <w:szCs w:val="28"/>
+          <w:lang w:val="fr-CH"/>
+        </w:rPr>
+        <w:t xml:space="preserve">Cette classe va envoyer les informations à l’utilisateur qui permettra l’interaction avec le système. Elle proposera les </w:t>
+      </w:r>
+      <w:r>
+        <w:rPr>
+          <w:color w:val="000000" w:themeColor="text1"/>
+          <w:sz w:val="28"/>
+          <w:szCs w:val="28"/>
+          <w:lang w:val="fr-CH"/>
+        </w:rPr>
+        <w:t>différents</w:t>
+      </w:r>
+      <w:r>
+        <w:rPr>
+          <w:color w:val="000000" w:themeColor="text1"/>
+          <w:sz w:val="28"/>
+          <w:szCs w:val="28"/>
+          <w:lang w:val="fr-CH"/>
+        </w:rPr>
+        <w:t xml:space="preserve"> choix</w:t>
+      </w:r>
+      <w:r>
+        <w:rPr>
+          <w:color w:val="000000" w:themeColor="text1"/>
+          <w:sz w:val="28"/>
+          <w:szCs w:val="28"/>
+          <w:lang w:val="fr-CH"/>
+        </w:rPr>
+        <w:t xml:space="preserve"> à l’utilisateur notamment s’il souhaite rechercher un aliment de substitution ou bien faire une recherche de ses précédentes recherches. Cette classe va interagir directement avec la classe data_base qui lui enverra des informations et interagira également avec la classe Food_queries puisque c’est celle-ci qui gérera les aliments et leur substitution.</w:t>
+      </w:r>
+    </w:p>
+    <w:p>
+      <w:pPr>
+        <w:rPr>
+          <w:color w:val="000000" w:themeColor="text1"/>
+          <w:sz w:val="28"/>
+          <w:szCs w:val="28"/>
+          <w:lang w:val="fr-CH"/>
+        </w:rPr>
+      </w:pPr>
+      <w:r>
+        <w:rPr>
+          <w:color w:val="000000" w:themeColor="text1"/>
+          <w:sz w:val="28"/>
+          <w:szCs w:val="28"/>
+          <w:lang w:val="fr-CH"/>
+        </w:rPr>
+        <w:t>Elle contient également le module Json et requests qui permettront l’affichage des détails de l’aliment substitué en utilisant l’api d’openfoodfact.</w:t>
+      </w:r>
+    </w:p>
+    <w:p>
+      <w:pPr>
+        <w:rPr>
+          <w:color w:val="000000" w:themeColor="text1"/>
+          <w:sz w:val="28"/>
+          <w:szCs w:val="28"/>
+          <w:lang w:val="fr-CH"/>
+        </w:rPr>
+      </w:pPr>
+      <w:r>
+        <w:rPr>
+          <w:color w:val="000000" w:themeColor="text1"/>
+          <w:sz w:val="28"/>
+          <w:szCs w:val="28"/>
+          <w:lang w:val="fr-CH"/>
+        </w:rPr>
+        <w:t>Il y a également une fonctionnalité pour permettre à l’utilisateur d’effacer ses recherches en utilisant du code SQL « DELETE FROM »</w:t>
+      </w:r>
+    </w:p>
+    <w:p>
+      <w:pPr>
+        <w:rPr>
+          <w:b/>
+          <w:color w:val="FF0000"/>
+          <w:sz w:val="28"/>
+          <w:szCs w:val="28"/>
+          <w:lang w:val="fr-CH"/>
+        </w:rPr>
+      </w:pPr>
+      <w:r>
+        <w:rPr>
+          <w:b/>
+          <w:color w:val="FF0000"/>
+          <w:sz w:val="28"/>
+          <w:szCs w:val="28"/>
+          <w:lang w:val="fr-CH"/>
+        </w:rPr>
+        <w:t>Classe Food _queries :</w:t>
+      </w:r>
+    </w:p>
+    <w:p>
+      <w:pPr>
+        <w:rPr>
+          <w:color w:val="000000" w:themeColor="text1"/>
+          <w:sz w:val="28"/>
+          <w:szCs w:val="28"/>
+          <w:lang w:val="fr-CH"/>
+        </w:rPr>
+      </w:pPr>
+      <w:r>
+        <w:rPr>
+          <w:color w:val="000000" w:themeColor="text1"/>
+          <w:sz w:val="28"/>
+          <w:szCs w:val="28"/>
+          <w:lang w:val="fr-CH"/>
+        </w:rPr>
+        <w:t xml:space="preserve">Celle classe va gérer les requêtes de </w:t>
+      </w:r>
+      <w:r>
+        <w:rPr>
+          <w:color w:val="000000" w:themeColor="text1"/>
+          <w:sz w:val="28"/>
+          <w:szCs w:val="28"/>
+          <w:lang w:val="fr-CH"/>
+        </w:rPr>
+        <w:t>sélection</w:t>
+      </w:r>
+      <w:r>
+        <w:rPr>
+          <w:color w:val="000000" w:themeColor="text1"/>
+          <w:sz w:val="28"/>
+          <w:szCs w:val="28"/>
+          <w:lang w:val="fr-CH"/>
+        </w:rPr>
+        <w:t xml:space="preserve"> de produit de substitution, l’affichage des aliments selon la catégorie choisie par l’utilisateur grâce à la méthode query() </w:t>
+      </w:r>
+      <w:r>
+        <w:rPr>
+          <w:color w:val="000000" w:themeColor="text1"/>
+          <w:sz w:val="28"/>
+          <w:szCs w:val="28"/>
+          <w:lang w:val="fr-CH"/>
+        </w:rPr>
+        <w:t>appelée</w:t>
+      </w:r>
+      <w:r>
+        <w:rPr>
+          <w:color w:val="000000" w:themeColor="text1"/>
+          <w:sz w:val="28"/>
+          <w:szCs w:val="28"/>
+          <w:lang w:val="fr-CH"/>
+        </w:rPr>
+        <w:t xml:space="preserve"> par la classe User_choice. Puis qui va gérer l’écriture sur la base de données</w:t>
+      </w:r>
+      <w:r>
+        <w:rPr>
+          <w:color w:val="000000" w:themeColor="text1"/>
+          <w:sz w:val="28"/>
+          <w:szCs w:val="28"/>
+          <w:lang w:val="fr-CH"/>
+        </w:rPr>
+        <w:t xml:space="preserve"> des recherches </w:t>
+      </w:r>
+      <w:r>
+        <w:rPr>
+          <w:color w:val="000000" w:themeColor="text1"/>
+          <w:sz w:val="28"/>
+          <w:szCs w:val="28"/>
+          <w:lang w:val="fr-CH"/>
+        </w:rPr>
+        <w:t>effectuées</w:t>
+      </w:r>
+      <w:r>
+        <w:rPr>
+          <w:color w:val="000000" w:themeColor="text1"/>
+          <w:sz w:val="28"/>
+          <w:szCs w:val="28"/>
+          <w:lang w:val="fr-CH"/>
+        </w:rPr>
+        <w:t xml:space="preserve"> par l’utilisateur, il s’agit de la méthode saving_in_database() également </w:t>
+      </w:r>
+      <w:r>
+        <w:rPr>
+          <w:color w:val="000000" w:themeColor="text1"/>
+          <w:sz w:val="28"/>
+          <w:szCs w:val="28"/>
+          <w:lang w:val="fr-CH"/>
+        </w:rPr>
+        <w:t>appelé</w:t>
+      </w:r>
+      <w:r>
+        <w:rPr>
+          <w:color w:val="000000" w:themeColor="text1"/>
+          <w:sz w:val="28"/>
+          <w:szCs w:val="28"/>
+          <w:lang w:val="fr-CH"/>
+        </w:rPr>
+        <w:t xml:space="preserve"> par la classe User_choice</w:t>
+      </w:r>
+    </w:p>
+    <w:p>
+      <w:pPr>
+        <w:rPr>
+          <w:b/>
+          <w:color w:val="FF0000"/>
+          <w:sz w:val="28"/>
+          <w:szCs w:val="28"/>
+          <w:lang w:val="fr-CH"/>
+        </w:rPr>
+      </w:pPr>
+      <w:r>
+        <w:rPr>
+          <w:b/>
+          <w:color w:val="FF0000"/>
+          <w:sz w:val="28"/>
+          <w:szCs w:val="28"/>
+          <w:lang w:val="fr-CH"/>
+        </w:rPr>
+        <w:t>Classe Data_base</w:t>
+      </w:r>
+      <w:r>
+        <w:rPr>
+          <w:b/>
+          <w:color w:val="FF0000"/>
+          <w:sz w:val="28"/>
+          <w:szCs w:val="28"/>
+          <w:lang w:val="fr-CH"/>
+        </w:rPr>
+        <w:t> :</w:t>
+      </w:r>
+    </w:p>
+    <w:p>
+      <w:pPr>
+        <w:rPr>
+          <w:color w:val="000000" w:themeColor="text1"/>
+          <w:sz w:val="28"/>
+          <w:szCs w:val="28"/>
+          <w:lang w:val="fr-CH"/>
+        </w:rPr>
+      </w:pPr>
+      <w:r>
+        <w:rPr>
+          <w:color w:val="000000" w:themeColor="text1"/>
+          <w:sz w:val="28"/>
+          <w:szCs w:val="28"/>
+          <w:lang w:val="fr-CH"/>
+        </w:rPr>
+        <w:t>Cette classe va servir de connecteur à la base de données en utilisant</w:t>
+      </w:r>
+      <w:r>
+        <w:rPr>
+          <w:color w:val="000000" w:themeColor="text1"/>
+          <w:sz w:val="28"/>
+          <w:szCs w:val="28"/>
+          <w:lang w:val="fr-CH"/>
+        </w:rPr>
+        <w:t xml:space="preserve"> pymysql, puis va permettre d’afficher les catégories disponibles dans notre base de données, son rôle principal reste quand même de se connecter à notre base de données.</w:t>
+      </w:r>
+    </w:p>
+    <w:p>
+      <w:pPr>
+        <w:rPr>
+          <w:b/>
+          <w:color w:val="FF0000"/>
+          <w:sz w:val="28"/>
+          <w:szCs w:val="28"/>
+          <w:lang w:val="fr-CH"/>
+        </w:rPr>
+      </w:pPr>
+      <w:r>
+        <w:rPr>
+          <w:b/>
+          <w:color w:val="FF0000"/>
+          <w:sz w:val="28"/>
+          <w:szCs w:val="28"/>
+          <w:lang w:val="fr-CH"/>
+        </w:rPr>
+        <w:t>Module Settings :</w:t>
+      </w:r>
+    </w:p>
+    <w:p>
+      <w:pPr>
+        <w:rPr>
+          <w:color w:val="000000" w:themeColor="text1"/>
+          <w:sz w:val="28"/>
+          <w:szCs w:val="28"/>
+          <w:lang w:val="fr-CH"/>
+        </w:rPr>
+      </w:pPr>
+      <w:r>
+        <w:rPr>
+          <w:color w:val="000000" w:themeColor="text1"/>
+          <w:sz w:val="28"/>
+          <w:szCs w:val="28"/>
+          <w:lang w:val="fr-CH"/>
+        </w:rPr>
+        <w:t>Ce module contient mon login et mot de passe pour m’éviter d’afficher publiquement mon mot de passe et login sur GitHub. Puis est importé par le module Data_base pour l’utilisateur du login et mot de passe.</w:t>
+      </w:r>
     </w:p>
     <w:p>
       <w:pPr>
@@ -1341,6 +1671,27 @@
     <w:semiHidden/>
     <w:unhideWhenUsed/>
   </w:style>
+  <w:style w:type="character" w:styleId="Lienhypertexte">
+    <w:name w:val="Hyperlink"/>
+    <w:basedOn w:val="Policepardfaut"/>
+    <w:uiPriority w:val="99"/>
+    <w:unhideWhenUsed/>
+    <w:rsid w:val="00A51E03"/>
+    <w:rPr>
+      <w:color w:val="0563C1" w:themeColor="hyperlink"/>
+      <w:u w:val="single"/>
+    </w:rPr>
+  </w:style>
+  <w:style w:type="character" w:styleId="Mentionnonrsolue">
+    <w:name w:val="Unresolved Mention"/>
+    <w:basedOn w:val="Policepardfaut"/>
+    <w:uiPriority w:val="99"/>
+    <w:rsid w:val="00A51E03"/>
+    <w:rPr>
+      <w:color w:val="808080"/>
+      <w:shd w:val="clear" w:color="auto" w:fill="E6E6E6"/>
+    </w:rPr>
+  </w:style>
 </w:styles>
 </file>
 

</xml_diff>